<commit_message>
Completación de guía de ecualización
</commit_message>
<xml_diff>
--- a/Guías/06 - Introducción a creación de programa final.docx
+++ b/Guías/06 - Introducción a creación de programa final.docx
@@ -559,14 +559,58 @@
       </w:pPr>
       <w:r>
         <w:rPr>
-          <w:sz w:val="24"/>
-          <w:szCs w:val="24"/>
-        </w:rPr>
-        <w:pict>
-          <v:shape id="_x0000_i1029" type="#_x0000_t75" style="width:441.75pt;height:279.75pt">
-            <v:imagedata r:id="rId9" o:title="inst"/>
-          </v:shape>
-        </w:pict>
+          <w:noProof/>
+          <w:sz w:val="24"/>
+          <w:szCs w:val="24"/>
+        </w:rPr>
+        <w:drawing>
+          <wp:inline distT="0" distB="0" distL="0" distR="0">
+            <wp:extent cx="5610225" cy="3467100"/>
+            <wp:effectExtent l="0" t="0" r="9525" b="0"/>
+            <wp:docPr id="1" name="Picture 1"/>
+            <wp:cNvGraphicFramePr>
+              <a:graphicFrameLocks xmlns:a="http://schemas.openxmlformats.org/drawingml/2006/main" noChangeAspect="1"/>
+            </wp:cNvGraphicFramePr>
+            <a:graphic xmlns:a="http://schemas.openxmlformats.org/drawingml/2006/main">
+              <a:graphicData uri="http://schemas.openxmlformats.org/drawingml/2006/picture">
+                <pic:pic xmlns:pic="http://schemas.openxmlformats.org/drawingml/2006/picture">
+                  <pic:nvPicPr>
+                    <pic:cNvPr id="0" name="Picture 14"/>
+                    <pic:cNvPicPr>
+                      <a:picLocks noChangeAspect="1" noChangeArrowheads="1"/>
+                    </pic:cNvPicPr>
+                  </pic:nvPicPr>
+                  <pic:blipFill>
+                    <a:blip r:embed="rId9">
+                      <a:extLst>
+                        <a:ext uri="{28A0092B-C50C-407E-A947-70E740481C1C}">
+                          <a14:useLocalDpi xmlns:a14="http://schemas.microsoft.com/office/drawing/2010/main" val="0"/>
+                        </a:ext>
+                      </a:extLst>
+                    </a:blip>
+                    <a:srcRect/>
+                    <a:stretch>
+                      <a:fillRect/>
+                    </a:stretch>
+                  </pic:blipFill>
+                  <pic:spPr bwMode="auto">
+                    <a:xfrm>
+                      <a:off x="0" y="0"/>
+                      <a:ext cx="5610225" cy="3467100"/>
+                    </a:xfrm>
+                    <a:prstGeom prst="rect">
+                      <a:avLst/>
+                    </a:prstGeom>
+                    <a:noFill/>
+                    <a:ln>
+                      <a:noFill/>
+                    </a:ln>
+                  </pic:spPr>
+                </pic:pic>
+              </a:graphicData>
+            </a:graphic>
+          </wp:inline>
+        </w:drawing>
       </w:r>
     </w:p>
     <w:p>
@@ -1006,7 +1050,17 @@
           <w:sz w:val="24"/>
           <w:szCs w:val="24"/>
         </w:rPr>
-        <w:t>programa)  y</w:t>
+        <w:t>programa</w:t>
+      </w:r>
+      <w:bookmarkStart w:id="0" w:name="_GoBack"/>
+      <w:bookmarkEnd w:id="0"/>
+      <w:r>
+        <w:rPr>
+          <w:i/>
+          <w:sz w:val="24"/>
+          <w:szCs w:val="24"/>
+        </w:rPr>
+        <w:t>)  y</w:t>
       </w:r>
       <w:proofErr w:type="gramEnd"/>
       <w:r>
@@ -1155,8 +1209,6 @@
           <w:tab w:val="left" w:pos="1824"/>
         </w:tabs>
       </w:pPr>
-      <w:bookmarkStart w:id="0" w:name="_GoBack"/>
-      <w:bookmarkEnd w:id="0"/>
     </w:p>
     <w:p>
       <w:pPr>
@@ -2034,8 +2086,11 @@
     <w:lsdException w:name="Table 3D effects 3" w:semiHidden="1" w:unhideWhenUsed="1"/>
     <w:lsdException w:name="Table Contemporary" w:semiHidden="1" w:unhideWhenUsed="1"/>
     <w:lsdException w:name="Table Elegant" w:semiHidden="1" w:unhideWhenUsed="1"/>
+    <w:lsdException w:name="Table Professional" w:semiHidden="1" w:unhideWhenUsed="1"/>
     <w:lsdException w:name="Table Subtle 1" w:semiHidden="1" w:unhideWhenUsed="1"/>
     <w:lsdException w:name="Table Subtle 2" w:semiHidden="1" w:unhideWhenUsed="1"/>
+    <w:lsdException w:name="Table Web 1" w:semiHidden="1" w:unhideWhenUsed="1"/>
+    <w:lsdException w:name="Table Web 2" w:semiHidden="1" w:unhideWhenUsed="1"/>
     <w:lsdException w:name="Table Web 3" w:semiHidden="1" w:unhideWhenUsed="1"/>
     <w:lsdException w:name="Balloon Text" w:semiHidden="1" w:unhideWhenUsed="1"/>
     <w:lsdException w:name="Table Grid" w:uiPriority="39"/>

</xml_diff>

<commit_message>
Menu y botones de umbralización manual
</commit_message>
<xml_diff>
--- a/Guías/06 - Introducción a creación de programa final.docx
+++ b/Guías/06 - Introducción a creación de programa final.docx
@@ -117,6 +117,22 @@
           <w:szCs w:val="24"/>
         </w:rPr>
         <w:t>ROI</w:t>
+      </w:r>
+    </w:p>
+    <w:p>
+      <w:pPr>
+        <w:jc w:val="both"/>
+        <w:rPr>
+          <w:sz w:val="24"/>
+          <w:szCs w:val="24"/>
+        </w:rPr>
+      </w:pPr>
+      <w:r>
+        <w:rPr>
+          <w:sz w:val="24"/>
+          <w:szCs w:val="24"/>
+        </w:rPr>
+        <w:t>En esta experiencia solo se dejarán listos los botones y menús.</w:t>
       </w:r>
     </w:p>
     <w:p>
@@ -257,7 +273,6 @@
           <w:sz w:val="24"/>
           <w:szCs w:val="24"/>
         </w:rPr>
-        <w:lastRenderedPageBreak/>
         <w:t>Importe las bibliotecas necesarias</w:t>
       </w:r>
     </w:p>
@@ -418,17 +433,8 @@
           <w:sz w:val="24"/>
           <w:szCs w:val="24"/>
         </w:rPr>
-        <w:t xml:space="preserve">Cree la función </w:t>
-      </w:r>
-      <w:proofErr w:type="spellStart"/>
-      <w:r>
-        <w:rPr>
-          <w:sz w:val="24"/>
-          <w:szCs w:val="24"/>
-        </w:rPr>
-        <w:t>InitUI</w:t>
-      </w:r>
-      <w:proofErr w:type="spellEnd"/>
+        <w:t>Cree la función InitUI</w:t>
+      </w:r>
     </w:p>
     <w:p>
       <w:pPr>
@@ -466,6 +472,7 @@
         </w:rPr>
       </w:pPr>
       <w:r>
+        <w:lastRenderedPageBreak/>
         <w:t xml:space="preserve"> </w:t>
       </w:r>
       <w:r>
@@ -474,43 +481,7 @@
           <w:sz w:val="24"/>
           <w:szCs w:val="24"/>
         </w:rPr>
-        <w:t xml:space="preserve">Esta vez en </w:t>
-      </w:r>
-      <w:proofErr w:type="spellStart"/>
-      <w:r>
-        <w:rPr>
-          <w:i/>
-          <w:sz w:val="24"/>
-          <w:szCs w:val="24"/>
-        </w:rPr>
-        <w:t>InitUI</w:t>
-      </w:r>
-      <w:proofErr w:type="spellEnd"/>
-      <w:r>
-        <w:rPr>
-          <w:i/>
-          <w:sz w:val="24"/>
-          <w:szCs w:val="24"/>
-        </w:rPr>
-        <w:t xml:space="preserve"> usted creará menús (que aparecen arriba en la foto), en los comentarios del código puede ver de </w:t>
-      </w:r>
-      <w:proofErr w:type="spellStart"/>
-      <w:r>
-        <w:rPr>
-          <w:i/>
-          <w:sz w:val="24"/>
-          <w:szCs w:val="24"/>
-        </w:rPr>
-        <w:t>que</w:t>
-      </w:r>
-      <w:proofErr w:type="spellEnd"/>
-      <w:r>
-        <w:rPr>
-          <w:i/>
-          <w:sz w:val="24"/>
-          <w:szCs w:val="24"/>
-        </w:rPr>
-        <w:t xml:space="preserve"> se trata cada menú. </w:t>
+        <w:t xml:space="preserve">Esta vez en InitUI usted creará menús (que aparecen arriba en la foto), en los comentarios del código puede ver de que se trata cada menú. </w:t>
       </w:r>
     </w:p>
     <w:p>
@@ -533,18 +504,8 @@
           <w:sz w:val="24"/>
           <w:szCs w:val="24"/>
         </w:rPr>
-        <w:lastRenderedPageBreak/>
-        <w:t xml:space="preserve">Continuando con </w:t>
-      </w:r>
-      <w:proofErr w:type="spellStart"/>
-      <w:r>
-        <w:rPr>
-          <w:sz w:val="24"/>
-          <w:szCs w:val="24"/>
-        </w:rPr>
-        <w:t>InitUI</w:t>
-      </w:r>
-      <w:proofErr w:type="spellEnd"/>
+        <w:t>Continuando con InitUI</w:t>
+      </w:r>
     </w:p>
     <w:p>
       <w:pPr>
@@ -565,9 +526,9 @@
         </w:rPr>
         <w:drawing>
           <wp:inline distT="0" distB="0" distL="0" distR="0">
-            <wp:extent cx="5610225" cy="3467100"/>
-            <wp:effectExtent l="0" t="0" r="9525" b="0"/>
-            <wp:docPr id="1" name="Picture 1"/>
+            <wp:extent cx="5610225" cy="3686175"/>
+            <wp:effectExtent l="0" t="0" r="9525" b="9525"/>
+            <wp:docPr id="2" name="Picture 2"/>
             <wp:cNvGraphicFramePr>
               <a:graphicFrameLocks xmlns:a="http://schemas.openxmlformats.org/drawingml/2006/main" noChangeAspect="1"/>
             </wp:cNvGraphicFramePr>
@@ -575,7 +536,7 @@
               <a:graphicData uri="http://schemas.openxmlformats.org/drawingml/2006/picture">
                 <pic:pic xmlns:pic="http://schemas.openxmlformats.org/drawingml/2006/picture">
                   <pic:nvPicPr>
-                    <pic:cNvPr id="0" name="Picture 14"/>
+                    <pic:cNvPr id="0" name="Picture 12"/>
                     <pic:cNvPicPr>
                       <a:picLocks noChangeAspect="1" noChangeArrowheads="1"/>
                     </pic:cNvPicPr>
@@ -596,7 +557,7 @@
                   <pic:spPr bwMode="auto">
                     <a:xfrm>
                       <a:off x="0" y="0"/>
-                      <a:ext cx="5610225" cy="3467100"/>
+                      <a:ext cx="5610225" cy="3686175"/>
                     </a:xfrm>
                     <a:prstGeom prst="rect">
                       <a:avLst/>
@@ -612,62 +573,28 @@
           </wp:inline>
         </w:drawing>
       </w:r>
-    </w:p>
-    <w:p>
-      <w:pPr>
-        <w:pStyle w:val="ListParagraph"/>
-        <w:tabs>
-          <w:tab w:val="left" w:pos="1824"/>
-        </w:tabs>
-        <w:rPr>
-          <w:i/>
-          <w:sz w:val="24"/>
-          <w:szCs w:val="24"/>
-        </w:rPr>
-      </w:pPr>
-      <w:r>
-        <w:rPr>
-          <w:i/>
-          <w:sz w:val="24"/>
-          <w:szCs w:val="24"/>
-        </w:rPr>
-        <w:t xml:space="preserve">Terminamos de crear los </w:t>
-      </w:r>
-      <w:proofErr w:type="spellStart"/>
-      <w:r>
-        <w:rPr>
-          <w:i/>
-          <w:sz w:val="24"/>
-          <w:szCs w:val="24"/>
-        </w:rPr>
-        <w:t>Menus</w:t>
-      </w:r>
-      <w:proofErr w:type="spellEnd"/>
-      <w:r>
-        <w:rPr>
-          <w:i/>
-          <w:sz w:val="24"/>
-          <w:szCs w:val="24"/>
-        </w:rPr>
-        <w:t xml:space="preserve"> con el de umbralización, luego abajo en el comentario “#</w:t>
-      </w:r>
-      <w:proofErr w:type="spellStart"/>
-      <w:r>
-        <w:rPr>
-          <w:i/>
-          <w:sz w:val="24"/>
-          <w:szCs w:val="24"/>
-        </w:rPr>
-        <w:t>boton</w:t>
-      </w:r>
-      <w:proofErr w:type="spellEnd"/>
-      <w:r>
-        <w:rPr>
-          <w:i/>
-          <w:sz w:val="24"/>
-          <w:szCs w:val="24"/>
-        </w:rPr>
-        <w:t xml:space="preserve"> de ROI” usted creará el botón de ROI y</w:t>
+      <w:bookmarkStart w:id="0" w:name="_GoBack"/>
+      <w:bookmarkEnd w:id="0"/>
+    </w:p>
+    <w:p>
+      <w:pPr>
+        <w:pStyle w:val="ListParagraph"/>
+        <w:tabs>
+          <w:tab w:val="left" w:pos="1824"/>
+        </w:tabs>
+        <w:rPr>
+          <w:i/>
+          <w:sz w:val="24"/>
+          <w:szCs w:val="24"/>
+        </w:rPr>
+      </w:pPr>
+      <w:r>
+        <w:rPr>
+          <w:i/>
+          <w:sz w:val="24"/>
+          <w:szCs w:val="24"/>
+        </w:rPr>
+        <w:t>Terminamos de crear los Menus con el de umbralización, luego abajo en el comentario “#boton de ROI” usted creará el botón de ROI y</w:t>
       </w:r>
       <w:r>
         <w:rPr>
@@ -683,61 +610,7 @@
           <w:sz w:val="24"/>
           <w:szCs w:val="24"/>
         </w:rPr>
-        <w:t xml:space="preserve"> lo añadirá al </w:t>
-      </w:r>
-      <w:proofErr w:type="spellStart"/>
-      <w:r>
-        <w:rPr>
-          <w:i/>
-          <w:sz w:val="24"/>
-          <w:szCs w:val="24"/>
-        </w:rPr>
-        <w:t>sizer</w:t>
-      </w:r>
-      <w:proofErr w:type="spellEnd"/>
-      <w:r>
-        <w:rPr>
-          <w:i/>
-          <w:sz w:val="24"/>
-          <w:szCs w:val="24"/>
-        </w:rPr>
-        <w:t xml:space="preserve"> en la posición (0, 0) y el </w:t>
-      </w:r>
-      <w:proofErr w:type="spellStart"/>
-      <w:r>
-        <w:rPr>
-          <w:i/>
-          <w:sz w:val="24"/>
-          <w:szCs w:val="24"/>
-        </w:rPr>
-        <w:t>span</w:t>
-      </w:r>
-      <w:proofErr w:type="spellEnd"/>
-      <w:r>
-        <w:rPr>
-          <w:i/>
-          <w:sz w:val="24"/>
-          <w:szCs w:val="24"/>
-        </w:rPr>
-        <w:t xml:space="preserve"> (2, 0). El </w:t>
-      </w:r>
-      <w:proofErr w:type="spellStart"/>
-      <w:r>
-        <w:rPr>
-          <w:i/>
-          <w:sz w:val="24"/>
-          <w:szCs w:val="24"/>
-        </w:rPr>
-        <w:t>span</w:t>
-      </w:r>
-      <w:proofErr w:type="spellEnd"/>
-      <w:r>
-        <w:rPr>
-          <w:i/>
-          <w:sz w:val="24"/>
-          <w:szCs w:val="24"/>
-        </w:rPr>
-        <w:t xml:space="preserve"> se refiere a los espacios que ocupa, es importante que los deje así.</w:t>
+        <w:t xml:space="preserve"> lo añadirá al sizer en la posición (0, 0) y el span (2, 0). El span se refiere a los espacios que ocupa, es importante que los deje así.</w:t>
       </w:r>
     </w:p>
     <w:p>
@@ -772,23 +645,7 @@
           <w:sz w:val="24"/>
           <w:szCs w:val="24"/>
         </w:rPr>
-        <w:t xml:space="preserve">Continuando con </w:t>
-      </w:r>
-      <w:proofErr w:type="spellStart"/>
-      <w:r>
-        <w:rPr>
-          <w:sz w:val="24"/>
-          <w:szCs w:val="24"/>
-        </w:rPr>
-        <w:t>InitUI</w:t>
-      </w:r>
-      <w:proofErr w:type="spellEnd"/>
-      <w:r>
-        <w:rPr>
-          <w:sz w:val="24"/>
-          <w:szCs w:val="24"/>
-        </w:rPr>
-        <w:t>, cree paneles y textos mostrar colores de los pixeles (lo mismo que la guía 1)</w:t>
+        <w:t>Continuando con InitUI, cree paneles y textos mostrar colores de los pixeles (lo mismo que la guía 1)</w:t>
       </w:r>
     </w:p>
     <w:p>
@@ -808,7 +665,7 @@
           <w:szCs w:val="24"/>
         </w:rPr>
         <w:pict>
-          <v:shape id="_x0000_i1030" type="#_x0000_t75" style="width:441pt;height:162pt">
+          <v:shape id="_x0000_i1029" type="#_x0000_t75" style="width:441pt;height:162pt">
             <v:imagedata r:id="rId10" o:title="inst"/>
           </v:shape>
         </w:pict>
@@ -844,25 +701,8 @@
           <w:sz w:val="24"/>
           <w:szCs w:val="24"/>
         </w:rPr>
-        <w:t xml:space="preserve">Las posiciones en que son agregados los elementos al </w:t>
-      </w:r>
-      <w:proofErr w:type="spellStart"/>
-      <w:r>
-        <w:rPr>
-          <w:i/>
-          <w:sz w:val="24"/>
-          <w:szCs w:val="24"/>
-        </w:rPr>
-        <w:t>sizer</w:t>
-      </w:r>
-      <w:proofErr w:type="spellEnd"/>
-      <w:r>
-        <w:rPr>
-          <w:i/>
-          <w:sz w:val="24"/>
-          <w:szCs w:val="24"/>
-        </w:rPr>
-        <w:t xml:space="preserve"> pueden parecer extrañas, pero recuerde que luego se añadirán más cosas conforme avance el programa.</w:t>
+        <w:lastRenderedPageBreak/>
+        <w:t>Las posiciones en que son agregados los elementos al sizer pueden parecer extrañas, pero recuerde que luego se añadirán más cosas conforme avance el programa.</w:t>
       </w:r>
     </w:p>
     <w:p>
@@ -897,24 +737,7 @@
           <w:sz w:val="24"/>
           <w:szCs w:val="24"/>
         </w:rPr>
-        <w:lastRenderedPageBreak/>
-        <w:t xml:space="preserve">Continuando con </w:t>
-      </w:r>
-      <w:proofErr w:type="spellStart"/>
-      <w:r>
-        <w:rPr>
-          <w:sz w:val="24"/>
-          <w:szCs w:val="24"/>
-        </w:rPr>
-        <w:t>InitUI</w:t>
-      </w:r>
-      <w:proofErr w:type="spellEnd"/>
-      <w:r>
-        <w:rPr>
-          <w:sz w:val="24"/>
-          <w:szCs w:val="24"/>
-        </w:rPr>
-        <w:t xml:space="preserve">, cree </w:t>
+        <w:t xml:space="preserve">Continuando con InitUI, cree </w:t>
       </w:r>
       <w:r>
         <w:rPr>
@@ -941,7 +764,7 @@
           <w:szCs w:val="24"/>
         </w:rPr>
         <w:pict>
-          <v:shape id="_x0000_i1031" type="#_x0000_t75" style="width:441.75pt;height:252.75pt">
+          <v:shape id="_x0000_i1030" type="#_x0000_t75" style="width:441.75pt;height:252.75pt">
             <v:imagedata r:id="rId11" o:title="inst"/>
           </v:shape>
         </w:pict>
@@ -973,75 +796,39 @@
           <w:sz w:val="24"/>
           <w:szCs w:val="24"/>
         </w:rPr>
-        <w:t xml:space="preserve">Se requiere que la imagen esté dentro de un panel </w:t>
-      </w:r>
-      <w:proofErr w:type="spellStart"/>
-      <w:r>
-        <w:rPr>
-          <w:i/>
-          <w:sz w:val="24"/>
-          <w:szCs w:val="24"/>
-        </w:rPr>
-        <w:t>scrolleable</w:t>
-      </w:r>
-      <w:proofErr w:type="spellEnd"/>
-      <w:r>
-        <w:rPr>
-          <w:i/>
-          <w:sz w:val="24"/>
-          <w:szCs w:val="24"/>
-        </w:rPr>
-        <w:t>, ya que aquella podría ser más grande que la ventana del programa y no queremos comprometer o cambiar su tamaño para las transformaciones que haremos en las guías siguientes.</w:t>
-      </w:r>
-    </w:p>
-    <w:p>
-      <w:pPr>
-        <w:tabs>
-          <w:tab w:val="left" w:pos="1824"/>
-        </w:tabs>
-        <w:rPr>
-          <w:i/>
-          <w:sz w:val="24"/>
-          <w:szCs w:val="24"/>
-        </w:rPr>
-      </w:pPr>
-    </w:p>
-    <w:p>
-      <w:pPr>
-        <w:tabs>
-          <w:tab w:val="left" w:pos="1824"/>
-        </w:tabs>
-        <w:rPr>
-          <w:i/>
-          <w:sz w:val="24"/>
-          <w:szCs w:val="24"/>
-        </w:rPr>
-      </w:pPr>
-      <w:r>
-        <w:rPr>
-          <w:i/>
-          <w:sz w:val="24"/>
-          <w:szCs w:val="24"/>
-        </w:rPr>
-        <w:t xml:space="preserve">Al final se integran el </w:t>
-      </w:r>
-      <w:proofErr w:type="spellStart"/>
-      <w:r>
-        <w:rPr>
-          <w:i/>
-          <w:sz w:val="24"/>
-          <w:szCs w:val="24"/>
-        </w:rPr>
-        <w:t>sizer</w:t>
-      </w:r>
-      <w:proofErr w:type="spellEnd"/>
-      <w:r>
-        <w:rPr>
-          <w:i/>
-          <w:sz w:val="24"/>
-          <w:szCs w:val="24"/>
-        </w:rPr>
-        <w:t xml:space="preserve"> (de todo el </w:t>
+        <w:t>Se requiere que la imagen esté dentro de un panel scrolleable, ya que aquella podría ser más grande que la ventana del programa y no queremos comprometer o cambiar su tamaño para las transformaciones que haremos en las guías siguientes.</w:t>
+      </w:r>
+    </w:p>
+    <w:p>
+      <w:pPr>
+        <w:tabs>
+          <w:tab w:val="left" w:pos="1824"/>
+        </w:tabs>
+        <w:rPr>
+          <w:i/>
+          <w:sz w:val="24"/>
+          <w:szCs w:val="24"/>
+        </w:rPr>
+      </w:pPr>
+    </w:p>
+    <w:p>
+      <w:pPr>
+        <w:tabs>
+          <w:tab w:val="left" w:pos="1824"/>
+        </w:tabs>
+        <w:rPr>
+          <w:i/>
+          <w:sz w:val="24"/>
+          <w:szCs w:val="24"/>
+        </w:rPr>
+      </w:pPr>
+      <w:r>
+        <w:rPr>
+          <w:i/>
+          <w:sz w:val="24"/>
+          <w:szCs w:val="24"/>
+        </w:rPr>
+        <w:t xml:space="preserve">Al final se integran el sizer (de todo el </w:t>
       </w:r>
       <w:proofErr w:type="gramStart"/>
       <w:r>
@@ -1050,17 +837,7 @@
           <w:sz w:val="24"/>
           <w:szCs w:val="24"/>
         </w:rPr>
-        <w:t>programa</w:t>
-      </w:r>
-      <w:bookmarkStart w:id="0" w:name="_GoBack"/>
-      <w:bookmarkEnd w:id="0"/>
-      <w:r>
-        <w:rPr>
-          <w:i/>
-          <w:sz w:val="24"/>
-          <w:szCs w:val="24"/>
-        </w:rPr>
-        <w:t>)  y</w:t>
+        <w:t>programa)  y</w:t>
       </w:r>
       <w:proofErr w:type="gramEnd"/>
       <w:r>
@@ -1105,22 +882,13 @@
         </w:rPr>
         <w:t xml:space="preserve">Agregue la función </w:t>
       </w:r>
-      <w:proofErr w:type="spellStart"/>
       <w:proofErr w:type="gramStart"/>
       <w:r>
         <w:rPr>
           <w:sz w:val="24"/>
           <w:szCs w:val="24"/>
         </w:rPr>
-        <w:t>onBrowse</w:t>
-      </w:r>
-      <w:proofErr w:type="spellEnd"/>
-      <w:r>
-        <w:rPr>
-          <w:sz w:val="24"/>
-          <w:szCs w:val="24"/>
-        </w:rPr>
-        <w:t>(</w:t>
+        <w:t>onBrowse(</w:t>
       </w:r>
       <w:proofErr w:type="gramEnd"/>
       <w:r>
@@ -1148,7 +916,7 @@
           <w:szCs w:val="24"/>
         </w:rPr>
         <w:pict>
-          <v:shape id="_x0000_i1032" type="#_x0000_t75" style="width:441.75pt;height:138pt">
+          <v:shape id="_x0000_i1031" type="#_x0000_t75" style="width:441.75pt;height:138pt">
             <v:imagedata r:id="rId12" o:title="inst"/>
           </v:shape>
         </w:pict>
@@ -1232,22 +1000,13 @@
         </w:rPr>
         <w:t xml:space="preserve">Agregue la función </w:t>
       </w:r>
-      <w:proofErr w:type="spellStart"/>
       <w:proofErr w:type="gramStart"/>
       <w:r>
         <w:rPr>
           <w:sz w:val="24"/>
           <w:szCs w:val="24"/>
         </w:rPr>
-        <w:t>onView</w:t>
-      </w:r>
-      <w:proofErr w:type="spellEnd"/>
-      <w:r>
-        <w:rPr>
-          <w:sz w:val="24"/>
-          <w:szCs w:val="24"/>
-        </w:rPr>
-        <w:t>(</w:t>
+        <w:t>onView(</w:t>
       </w:r>
       <w:proofErr w:type="gramEnd"/>
       <w:r>
@@ -1275,7 +1034,7 @@
           <w:szCs w:val="24"/>
         </w:rPr>
         <w:pict>
-          <v:shape id="_x0000_i1033" type="#_x0000_t75" style="width:441.75pt;height:340.5pt">
+          <v:shape id="_x0000_i1032" type="#_x0000_t75" style="width:441.75pt;height:340.5pt">
             <v:imagedata r:id="rId13" o:title="inst"/>
           </v:shape>
         </w:pict>
@@ -1396,25 +1155,15 @@
           <w:sz w:val="24"/>
           <w:szCs w:val="24"/>
         </w:rPr>
-        <w:lastRenderedPageBreak/>
         <w:t xml:space="preserve">Cree la función </w:t>
       </w:r>
-      <w:proofErr w:type="spellStart"/>
       <w:proofErr w:type="gramStart"/>
       <w:r>
         <w:rPr>
           <w:sz w:val="24"/>
           <w:szCs w:val="24"/>
         </w:rPr>
-        <w:t>mouseOnPicture</w:t>
-      </w:r>
-      <w:proofErr w:type="spellEnd"/>
-      <w:r>
-        <w:rPr>
-          <w:sz w:val="24"/>
-          <w:szCs w:val="24"/>
-        </w:rPr>
-        <w:t>(</w:t>
+        <w:t>mouseOnPicture(</w:t>
       </w:r>
       <w:proofErr w:type="gramEnd"/>
       <w:r>
@@ -1442,7 +1191,7 @@
           <w:szCs w:val="24"/>
         </w:rPr>
         <w:pict>
-          <v:shape id="_x0000_i1034" type="#_x0000_t75" style="width:441.75pt;height:163.5pt">
+          <v:shape id="_x0000_i1033" type="#_x0000_t75" style="width:441.75pt;height:163.5pt">
             <v:imagedata r:id="rId14" o:title="inst"/>
           </v:shape>
         </w:pict>
@@ -1500,17 +1249,8 @@
           <w:sz w:val="24"/>
           <w:szCs w:val="24"/>
         </w:rPr>
-        <w:t xml:space="preserve"> el </w:t>
-      </w:r>
-      <w:proofErr w:type="spellStart"/>
-      <w:r>
-        <w:rPr>
-          <w:sz w:val="24"/>
-          <w:szCs w:val="24"/>
-        </w:rPr>
-        <w:t>main</w:t>
-      </w:r>
-      <w:proofErr w:type="spellEnd"/>
+        <w:t xml:space="preserve"> el main</w:t>
+      </w:r>
     </w:p>
     <w:p>
       <w:pPr>
@@ -1529,7 +1269,7 @@
           <w:szCs w:val="24"/>
         </w:rPr>
         <w:pict>
-          <v:shape id="_x0000_i1035" type="#_x0000_t75" style="width:441.75pt;height:108pt">
+          <v:shape id="_x0000_i1034" type="#_x0000_t75" style="width:441.75pt;height:108pt">
             <v:imagedata r:id="rId15" o:title="inst"/>
           </v:shape>
         </w:pict>
@@ -1568,23 +1308,7 @@
           <w:sz w:val="24"/>
           <w:szCs w:val="24"/>
         </w:rPr>
-        <w:t xml:space="preserve"> Hasta ahora usted tiene solo parte del </w:t>
-      </w:r>
-      <w:proofErr w:type="spellStart"/>
-      <w:r>
-        <w:rPr>
-          <w:sz w:val="24"/>
-          <w:szCs w:val="24"/>
-        </w:rPr>
-        <w:t>layout</w:t>
-      </w:r>
-      <w:proofErr w:type="spellEnd"/>
-      <w:r>
-        <w:rPr>
-          <w:sz w:val="24"/>
-          <w:szCs w:val="24"/>
-        </w:rPr>
-        <w:t xml:space="preserve"> del programa</w:t>
+        <w:t xml:space="preserve"> Hasta ahora usted tiene solo parte del layout del programa</w:t>
       </w:r>
       <w:r>
         <w:rPr>
@@ -1624,7 +1348,7 @@
           <w:szCs w:val="24"/>
         </w:rPr>
         <w:pict>
-          <v:shape id="_x0000_i1036" type="#_x0000_t75" style="width:441.75pt;height:99pt">
+          <v:shape id="_x0000_i1035" type="#_x0000_t75" style="width:441.75pt;height:99pt">
             <v:imagedata r:id="rId16" o:title="inst"/>
           </v:shape>
         </w:pict>

</xml_diff>